<commit_message>
[lab03] Fix: change report title
</commit_message>
<xml_diff>
--- a/reports/03-calculate-converging-infinite-series.docx
+++ b/reports/03-calculate-converging-infinite-series.docx
@@ -253,11 +253,14 @@
         <w:t>«</w:t>
       </w:r>
       <w:r>
+        <w:t xml:space="preserve"> </w:t>
+      </w:r>
+      <w:r>
         <w:rPr>
           <w:noProof/>
           <w:color w:val="000000"/>
         </w:rPr>
-        <w:t>Організація розгалужених процесів</w:t>
+        <w:t>Організація циклічних процесів. Ітераційні цикли</w:t>
       </w:r>
       <w:r>
         <w:rPr>
@@ -495,7 +498,7 @@
           <w:noProof/>
           <w:color w:val="000000"/>
         </w:rPr>
-        <w:t>Організація розгалужених процесів</w:t>
+        <w:t>Організація циклічних процесів. Ітераційні цикли</w:t>
       </w:r>
       <w:r>
         <w:rPr>
@@ -694,7 +697,15 @@
         <w:rPr>
           <w:noProof/>
         </w:rPr>
-        <w:t>для 0 ≤ x ≤ 2 з точністю до члена ряду, що менше 10</w:t>
+        <w:t>для 0 ≤ x ≤ 2 з точністю до члена ряду, щ</w:t>
+      </w:r>
+      <w:bookmarkStart w:id="0" w:name="_GoBack"/>
+      <w:bookmarkEnd w:id="0"/>
+      <w:r>
+        <w:rPr>
+          <w:noProof/>
+        </w:rPr>
+        <w:t>о менше 10</w:t>
       </w:r>
       <w:r>
         <w:rPr>
@@ -3561,8 +3572,6 @@
           <w:lang w:val="ru-RU"/>
         </w:rPr>
       </w:pPr>
-      <w:bookmarkStart w:id="0" w:name="_GoBack"/>
-      <w:bookmarkEnd w:id="0"/>
     </w:p>
     <w:sectPr>
       <w:pgSz w:w="12240" w:h="15840"/>
@@ -4592,7 +4601,7 @@
 </file>
 
 <file path=customXml/itemProps1.xml><?xml version="1.0" encoding="utf-8"?>
-<ds:datastoreItem xmlns:ds="http://schemas.openxmlformats.org/officeDocument/2006/customXml" ds:itemID="{1272FF00-E004-4531-B226-6ADE6FF8CE4F}">
+<ds:datastoreItem xmlns:ds="http://schemas.openxmlformats.org/officeDocument/2006/customXml" ds:itemID="{D5A9AA3B-EA59-42A1-A57B-F367E1A599EC}">
   <ds:schemaRefs>
     <ds:schemaRef ds:uri="http://schemas.openxmlformats.org/officeDocument/2006/bibliography"/>
   </ds:schemaRefs>

</xml_diff>